<commit_message>
Adding peerj formatted version; also a few minor text adjustments
</commit_message>
<xml_diff>
--- a/paper/paper.docx
+++ b/paper/paper.docx
@@ -282,7 +282,19 @@
         <w:t xml:space="preserve"> </w:t>
       </w:r>
       <w:r>
-        <w:t xml:space="preserve">packages we show that reproducible and replicable software testing is not available, and that many packages do not appear to employ software performance and optimization tools and techniques. Through use of examples from an existing R package, </w:t>
+        <w:t>packages we show that reproducible</w:t>
+      </w:r>
+      <w:r>
+        <w:t xml:space="preserve"> and replicable software tests</w:t>
+      </w:r>
+      <w:r>
+        <w:t xml:space="preserve"> </w:t>
+      </w:r>
+      <w:r>
+        <w:t>are</w:t>
+      </w:r>
+      <w:r>
+        <w:t xml:space="preserve"> not available, and that many packages do not appear to employ software performance and optimization tools and techniques. Through use of examples from an existing R package, </w:t>
       </w:r>
       <w:r>
         <w:t xml:space="preserve">we demonstrate </w:t>
@@ -604,13 +616,7 @@
         <w:pStyle w:val="BodyText"/>
       </w:pPr>
       <w:r>
-        <w:t>T</w:t>
-      </w:r>
-      <w:r>
-        <w:t>he ACM/IEEE recommendations for an undergraduate degree in software engineering</w:t>
-      </w:r>
-      <w:r>
-        <w:t xml:space="preserve"> describe a</w:t>
+        <w:t>The ACM/IEEE recommendations for an undergraduate degree in software engineering describe a</w:t>
       </w:r>
       <w:r>
         <w:t xml:space="preserve"> range of course work and learning objectives</w:t>
@@ -796,13 +802,7 @@
         <w:fldChar w:fldCharType="end"/>
       </w:r>
       <w:r>
-        <w:t xml:space="preserve">, there are many techniques that can help to reduce cost of maintenance and speed development. While best practices such as the use of version control software, open access to data, software, and results are becoming more wide spread, other best practices </w:t>
-      </w:r>
-      <w:r>
-        <w:t xml:space="preserve">such as testing and optimization </w:t>
-      </w:r>
-      <w:r>
-        <w:t>need further attention.</w:t>
+        <w:t>, there are many techniques that can help to reduce cost of maintenance and speed development. While best practices such as the use of version control software, open access to data, software, and results are becoming more wide spread, other best practices such as testing and optimization need further attention.</w:t>
       </w:r>
     </w:p>
     <w:p>
@@ -2414,7 +2414,7 @@
       </w:r>
       <w:r>
         <w:rPr>
-          <w:noProof/>
+          <w:rFonts w:ascii="Cambria" w:cs="Times New Roman"/>
         </w:rPr>
         <w:t>(27)</w:t>
       </w:r>
@@ -2449,7 +2449,7 @@
       </w:r>
       <w:r>
         <w:rPr>
-          <w:noProof/>
+          <w:rFonts w:ascii="Cambria" w:cs="Times New Roman"/>
         </w:rPr>
         <w:t>(28)</w:t>
       </w:r>
@@ -2573,7 +2573,7 @@
       </w:r>
       <w:r>
         <w:rPr>
-          <w:noProof/>
+          <w:rFonts w:ascii="Cambria" w:cs="Times New Roman"/>
         </w:rPr>
         <w:t>(29)</w:t>
       </w:r>
@@ -2613,7 +2613,7 @@
       </w:r>
       <w:r>
         <w:rPr>
-          <w:noProof/>
+          <w:rFonts w:ascii="Cambria" w:cs="Times New Roman"/>
         </w:rPr>
         <w:t>(30)</w:t>
       </w:r>
@@ -2642,7 +2642,7 @@
       </w:r>
       <w:r>
         <w:rPr>
-          <w:noProof/>
+          <w:rFonts w:ascii="Cambria" w:cs="Times New Roman"/>
         </w:rPr>
         <w:t>(31)</w:t>
       </w:r>
@@ -3894,9 +3894,38 @@
       </w:r>
       <w:r>
         <w:rPr>
+          <w:rFonts w:ascii="Cambria" w:cs="Times New Roman"/>
+        </w:rPr>
+        <w:t>(41)</w:t>
+      </w:r>
+      <w:r>
+        <w:fldChar w:fldCharType="end"/>
+      </w:r>
+      <w:r>
+        <w:t xml:space="preserve">, </w:t>
+      </w:r>
+      <w:proofErr w:type="spellStart"/>
+      <w:r>
+        <w:t>batchtools</w:t>
+      </w:r>
+      <w:proofErr w:type="spellEnd"/>
+      <w:r>
+        <w:t xml:space="preserve"> </w:t>
+      </w:r>
+      <w:r>
+        <w:fldChar w:fldCharType="begin"/>
+      </w:r>
+      <w:r>
+        <w:instrText xml:space="preserve"> ADDIN ZOTERO_ITEM CSL_CITATION {"citationID":"TcLKAovu","properties":{"formattedCitation":"(42)","plainCitation":"(42)","noteIndex":0},"citationItems":[{"id":1944,"uris":["http://zotero.org/users/2180197/items/7M582TIQ"],"uri":["http://zotero.org/users/2180197/items/7M582TIQ"],"itemData":{"id":1944,"type":"article-journal","title":"BatchJobs and BatchExperiments: Abstraction Mechanisms for Using R in Batch Environments","container-title":"Journal of Statistical Software","page":"1–25","volume":"64","issue":"11","URL":"http://www.jstatsoft.org/v64/i11/","author":[{"family":"Bischl","given":"Bernd"},{"family":"Lang","given":"Michel"},{"family":"Mersmann","given":"Olaf"},{"family":"Rahnenführer","given":"Jörg"},{"family":"Weihs","given":"Claus"}],"issued":{"date-parts":[["2015"]]}}}],"schema":"https://github.com/citation-style-language/schema/raw/master/csl-citation.json"} </w:instrText>
+      </w:r>
+      <w:r>
+        <w:fldChar w:fldCharType="separate"/>
+      </w:r>
+      <w:r>
+        <w:rPr>
           <w:noProof/>
         </w:rPr>
-        <w:t>(41)</w:t>
+        <w:t>(42)</w:t>
       </w:r>
       <w:r>
         <w:fldChar w:fldCharType="end"/>
@@ -3906,7 +3935,7 @@
       </w:r>
       <w:proofErr w:type="spellStart"/>
       <w:r>
-        <w:t>batchtools</w:t>
+        <w:t>doMC</w:t>
       </w:r>
       <w:proofErr w:type="spellEnd"/>
       <w:r>
@@ -3916,7 +3945,7 @@
         <w:fldChar w:fldCharType="begin"/>
       </w:r>
       <w:r>
-        <w:instrText xml:space="preserve"> ADDIN ZOTERO_ITEM CSL_CITATION {"citationID":"TcLKAovu","properties":{"formattedCitation":"(42)","plainCitation":"(42)","noteIndex":0},"citationItems":[{"id":1944,"uris":["http://zotero.org/users/2180197/items/7M582TIQ"],"uri":["http://zotero.org/users/2180197/items/7M582TIQ"],"itemData":{"id":1944,"type":"article-journal","title":"BatchJobs and BatchExperiments: Abstraction Mechanisms for Using R in Batch Environments","container-title":"Journal of Statistical Software","page":"1–25","volume":"64","issue":"11","URL":"http://www.jstatsoft.org/v64/i11/","author":[{"family":"Bischl","given":"Bernd"},{"family":"Lang","given":"Michel"},{"family":"Mersmann","given":"Olaf"},{"family":"Rahnenführer","given":"Jörg"},{"family":"Weihs","given":"Claus"}],"issued":{"date-parts":[["2015"]]}}}],"schema":"https://github.com/citation-style-language/schema/raw/master/csl-citation.json"} </w:instrText>
+        <w:instrText xml:space="preserve"> ADDIN ZOTERO_ITEM CSL_CITATION {"citationID":"05FL4Nvo","properties":{"formattedCitation":"(43)","plainCitation":"(43)","noteIndex":0},"citationItems":[{"id":1946,"uris":["http://zotero.org/users/2180197/items/CKR4XE6J"],"uri":["http://zotero.org/users/2180197/items/CKR4XE6J"],"itemData":{"id":1946,"type":"book","title":"doMC: Foreach Parallel Adaptor for 'parallel'","version":"1.3.5","source":"R-Packages","abstract":"Provides a parallel backend for the %dopar% function using the multicore functionality of the parallel package.","URL":"https://CRAN.R-project.org/package=doMC","shortTitle":"doMC","author":[{"family":"Calaway","given":"Rich"},{"family":"Analytics","given":"Revolution"},{"family":"Weston","given":"Steve"}],"issued":{"date-parts":[["2017",12,12]]}}}],"schema":"https://github.com/citation-style-language/schema/raw/master/csl-citation.json"} </w:instrText>
       </w:r>
       <w:r>
         <w:fldChar w:fldCharType="separate"/>
@@ -3925,7 +3954,7 @@
         <w:rPr>
           <w:noProof/>
         </w:rPr>
-        <w:t>(42)</w:t>
+        <w:t>(43)</w:t>
       </w:r>
       <w:r>
         <w:fldChar w:fldCharType="end"/>
@@ -3935,7 +3964,7 @@
       </w:r>
       <w:proofErr w:type="spellStart"/>
       <w:r>
-        <w:t>doMC</w:t>
+        <w:t>doMPI</w:t>
       </w:r>
       <w:proofErr w:type="spellEnd"/>
       <w:r>
@@ -3945,7 +3974,7 @@
         <w:fldChar w:fldCharType="begin"/>
       </w:r>
       <w:r>
-        <w:instrText xml:space="preserve"> ADDIN ZOTERO_ITEM CSL_CITATION {"citationID":"05FL4Nvo","properties":{"formattedCitation":"(43)","plainCitation":"(43)","noteIndex":0},"citationItems":[{"id":1946,"uris":["http://zotero.org/users/2180197/items/CKR4XE6J"],"uri":["http://zotero.org/users/2180197/items/CKR4XE6J"],"itemData":{"id":1946,"type":"book","title":"doMC: Foreach Parallel Adaptor for 'parallel'","version":"1.3.5","source":"R-Packages","abstract":"Provides a parallel backend for the %dopar% function using the multicore functionality of the parallel package.","URL":"https://CRAN.R-project.org/package=doMC","shortTitle":"doMC","author":[{"family":"Calaway","given":"Rich"},{"family":"Analytics","given":"Revolution"},{"family":"Weston","given":"Steve"}],"issued":{"date-parts":[["2017",12,12]]}}}],"schema":"https://github.com/citation-style-language/schema/raw/master/csl-citation.json"} </w:instrText>
+        <w:instrText xml:space="preserve"> ADDIN ZOTERO_ITEM CSL_CITATION {"citationID":"DFJBnuke","properties":{"formattedCitation":"(44)","plainCitation":"(44)","noteIndex":0},"citationItems":[{"id":1947,"uris":["http://zotero.org/users/2180197/items/6HVY8RF6"],"uri":["http://zotero.org/users/2180197/items/6HVY8RF6"],"itemData":{"id":1947,"type":"book","title":"doMPI: Foreach Parallel Adaptor for the Rmpi Package","version":"0.2.2","source":"R-Packages","abstract":"Provides a parallel backend for the %dopar% function using the Rmpi package.","URL":"https://CRAN.R-project.org/package=doMPI","shortTitle":"doMPI","author":[{"family":"Weston","given":"Steve"}],"issued":{"date-parts":[["2017",5,1]]}}}],"schema":"https://github.com/citation-style-language/schema/raw/master/csl-citation.json"} </w:instrText>
       </w:r>
       <w:r>
         <w:fldChar w:fldCharType="separate"/>
@@ -3954,7 +3983,7 @@
         <w:rPr>
           <w:noProof/>
         </w:rPr>
-        <w:t>(43)</w:t>
+        <w:t>(44)</w:t>
       </w:r>
       <w:r>
         <w:fldChar w:fldCharType="end"/>
@@ -3964,7 +3993,7 @@
       </w:r>
       <w:proofErr w:type="spellStart"/>
       <w:r>
-        <w:t>doMPI</w:t>
+        <w:t>doParallel</w:t>
       </w:r>
       <w:proofErr w:type="spellEnd"/>
       <w:r>
@@ -3974,7 +4003,7 @@
         <w:fldChar w:fldCharType="begin"/>
       </w:r>
       <w:r>
-        <w:instrText xml:space="preserve"> ADDIN ZOTERO_ITEM CSL_CITATION {"citationID":"DFJBnuke","properties":{"formattedCitation":"(44)","plainCitation":"(44)","noteIndex":0},"citationItems":[{"id":1947,"uris":["http://zotero.org/users/2180197/items/6HVY8RF6"],"uri":["http://zotero.org/users/2180197/items/6HVY8RF6"],"itemData":{"id":1947,"type":"book","title":"doMPI: Foreach Parallel Adaptor for the Rmpi Package","version":"0.2.2","source":"R-Packages","abstract":"Provides a parallel backend for the %dopar% function using the Rmpi package.","URL":"https://CRAN.R-project.org/package=doMPI","shortTitle":"doMPI","author":[{"family":"Weston","given":"Steve"}],"issued":{"date-parts":[["2017",5,1]]}}}],"schema":"https://github.com/citation-style-language/schema/raw/master/csl-citation.json"} </w:instrText>
+        <w:instrText xml:space="preserve"> ADDIN ZOTERO_ITEM CSL_CITATION {"citationID":"Ox6IpDrp","properties":{"formattedCitation":"(45)","plainCitation":"(45)","noteIndex":0},"citationItems":[{"id":1948,"uris":["http://zotero.org/users/2180197/items/WQSF7HC5"],"uri":["http://zotero.org/users/2180197/items/WQSF7HC5"],"itemData":{"id":1948,"type":"book","title":"doParallel: Foreach Parallel Adaptor for the 'parallel' Package","version":"1.0.14","source":"R-Packages","abstract":"Provides a parallel backend for the %dopar% function using the parallel package.","URL":"https://CRAN.R-project.org/package=doParallel","shortTitle":"doParallel","author":[{"family":"Calaway","given":"Rich"},{"family":"Corporation","given":"Microsoft"},{"family":"Weston","given":"Steve"},{"family":"Tenenbaum","given":"Dan"}],"issued":{"date-parts":[["2018",9,24]]}}}],"schema":"https://github.com/citation-style-language/schema/raw/master/csl-citation.json"} </w:instrText>
       </w:r>
       <w:r>
         <w:fldChar w:fldCharType="separate"/>
@@ -3983,7 +4012,7 @@
         <w:rPr>
           <w:noProof/>
         </w:rPr>
-        <w:t>(44)</w:t>
+        <w:t>(45)</w:t>
       </w:r>
       <w:r>
         <w:fldChar w:fldCharType="end"/>
@@ -3993,144 +4022,115 @@
       </w:r>
       <w:proofErr w:type="spellStart"/>
       <w:r>
+        <w:t>doSNOW</w:t>
+      </w:r>
+      <w:proofErr w:type="spellEnd"/>
+      <w:r>
+        <w:t xml:space="preserve"> </w:t>
+      </w:r>
+      <w:r>
+        <w:fldChar w:fldCharType="begin"/>
+      </w:r>
+      <w:r>
+        <w:instrText xml:space="preserve"> ADDIN ZOTERO_ITEM CSL_CITATION {"citationID":"XUm9lsDG","properties":{"formattedCitation":"(46)","plainCitation":"(46)","noteIndex":0},"citationItems":[{"id":1949,"uris":["http://zotero.org/users/2180197/items/NDIS5BHW"],"uri":["http://zotero.org/users/2180197/items/NDIS5BHW"],"itemData":{"id":1949,"type":"book","title":"doSNOW: Foreach Parallel Adaptor for the 'snow' Package","version":"1.0.16","source":"R-Packages","abstract":"Provides a parallel backend for the %dopar% function using the snow package of Tierney, Rossini, Li, and Sevcikova.","URL":"https://CRAN.R-project.org/package=doSNOW","shortTitle":"doSNOW","author":[{"family":"Calaway","given":"Rich"},{"family":"Corporation","given":"Microsoft"},{"family":"Weston","given":"Stephen"}],"issued":{"date-parts":[["2017",12,13]]}}}],"schema":"https://github.com/citation-style-language/schema/raw/master/csl-citation.json"} </w:instrText>
+      </w:r>
+      <w:r>
+        <w:fldChar w:fldCharType="separate"/>
+      </w:r>
+      <w:r>
+        <w:rPr>
+          <w:noProof/>
+        </w:rPr>
+        <w:t>(46)</w:t>
+      </w:r>
+      <w:r>
+        <w:fldChar w:fldCharType="end"/>
+      </w:r>
+      <w:r>
+        <w:t>, foreach</w:t>
+      </w:r>
+      <w:r>
+        <w:t xml:space="preserve"> </w:t>
+      </w:r>
+      <w:r>
+        <w:fldChar w:fldCharType="begin"/>
+      </w:r>
+      <w:r>
+        <w:instrText xml:space="preserve"> ADDIN ZOTERO_ITEM CSL_CITATION {"citationID":"QYw8zE0Z","properties":{"formattedCitation":"(47)","plainCitation":"(47)","noteIndex":0},"citationItems":[{"id":1950,"uris":["http://zotero.org/users/2180197/items/YXKSGEGF"],"uri":["http://zotero.org/users/2180197/items/YXKSGEGF"],"itemData":{"id":1950,"type":"book","title":"foreach: Provides Foreach Looping Construct for R","version":"1.4.4","source":"R-Packages","abstract":"Support for the foreach looping construct. Foreach is an idiom that allows for iterating over elements in a collection, without the use of an explicit loop counter. This package in particular is intended to be used for its return value, rather than for its side effects. In that sense, it is similar to the standard lapply function, but doesn't require the evaluation of a function. Using foreach without side effects also facilitates executing the loop in parallel.","URL":"https://CRAN.R-project.org/package=foreach","shortTitle":"foreach","author":[{"family":"Calaway","given":"Rich"},{"family":"Microsoft","given":""},{"family":"Weston","given":"Steve"}],"issued":{"date-parts":[["2017",12,12]]}}}],"schema":"https://github.com/citation-style-language/schema/raw/master/csl-citation.json"} </w:instrText>
+      </w:r>
+      <w:r>
+        <w:fldChar w:fldCharType="separate"/>
+      </w:r>
+      <w:r>
+        <w:rPr>
+          <w:noProof/>
+        </w:rPr>
+        <w:t>(47)</w:t>
+      </w:r>
+      <w:r>
+        <w:fldChar w:fldCharType="end"/>
+      </w:r>
+      <w:r>
+        <w:t>, future</w:t>
+      </w:r>
+      <w:r>
+        <w:t xml:space="preserve"> </w:t>
+      </w:r>
+      <w:r>
+        <w:fldChar w:fldCharType="begin"/>
+      </w:r>
+      <w:r>
+        <w:instrText xml:space="preserve"> ADDIN ZOTERO_ITEM CSL_CITATION {"citationID":"vKmJ9LLj","properties":{"formattedCitation":"(48)","plainCitation":"(48)","noteIndex":0},"citationItems":[{"id":1951,"uris":["http://zotero.org/users/2180197/items/6GVFUYV7"],"uri":["http://zotero.org/users/2180197/items/6GVFUYV7"],"itemData":{"id":1951,"type":"book","title":"future: Unified Parallel and Distributed Processing in R for Everyone","version":"1.9.0","source":"R-Packages","abstract":"The purpose of this package is to provide a lightweight and unified Future API for sequential and parallel processing of R expression via futures. The simplest way to evaluate an expression in parallel is to use 'x %&lt;-% { expression }' with 'plan(multiprocess)'. This package implements sequential, multicore, multisession, and cluster futures. With these, R expressions can be evaluated on the local machine, in parallel a set of local machines, or distributed on a mix of local and remote machines. Extensions to this package implement additional backends for processing futures via compute cluster schedulers etc. Because of its unified API, there is no need to modify any code in order switch from sequential on the local machine to, say, distributed processing on a remote compute cluster. Another strength of this package is that global variables and functions are automatically identified and exported as needed, making it straightforward to tweak existing code to make use of futures.","URL":"https://CRAN.R-project.org/package=future","shortTitle":"future","author":[{"family":"Bengtsson","given":"Henrik"}],"issued":{"date-parts":[["2018",7,23]]}}}],"schema":"https://github.com/citation-style-language/schema/raw/master/csl-citation.json"} </w:instrText>
+      </w:r>
+      <w:r>
+        <w:fldChar w:fldCharType="separate"/>
+      </w:r>
+      <w:r>
+        <w:rPr>
+          <w:noProof/>
+        </w:rPr>
+        <w:t>(48)</w:t>
+      </w:r>
+      <w:r>
+        <w:fldChar w:fldCharType="end"/>
+      </w:r>
+      <w:r>
+        <w:t xml:space="preserve">, </w:t>
+      </w:r>
+      <w:proofErr w:type="spellStart"/>
+      <w:r>
+        <w:t>future.apply</w:t>
+      </w:r>
+      <w:proofErr w:type="spellEnd"/>
+      <w:r>
+        <w:t xml:space="preserve"> </w:t>
+      </w:r>
+      <w:r>
+        <w:fldChar w:fldCharType="begin"/>
+      </w:r>
+      <w:r>
+        <w:instrText xml:space="preserve"> ADDIN ZOTERO_ITEM CSL_CITATION {"citationID":"FEIefI6l","properties":{"formattedCitation":"(49)","plainCitation":"(49)","noteIndex":0},"citationItems":[{"id":1952,"uris":["http://zotero.org/users/2180197/items/676M6S4S"],"uri":["http://zotero.org/users/2180197/items/676M6S4S"],"itemData":{"id":1952,"type":"book","title":"future.apply: Apply Function to Elements in Parallel using Futures","version":"1.0.1","source":"R-Packages","abstract":"Implementations of apply(), eapply(), lapply(), Map(), mapply(), replicate(), sapply(), tapply(), and vapply() that can be resolved using any future-supported backend, e.g. parallel on the local machine or distributed on a compute cluster. These future_*apply() functions come with the same pros and cons as the corresponding base-R *apply() functions but with the additional feature of being able to be processed via the future framework.","URL":"https://CRAN.R-project.org/package=future.apply","shortTitle":"future.apply","author":[{"family":"Bengtsson","given":"Henrik"},{"family":"R Core Team","given":""}],"issued":{"date-parts":[["2018",8,26]]}}}],"schema":"https://github.com/citation-style-language/schema/raw/master/csl-citation.json"} </w:instrText>
+      </w:r>
+      <w:r>
+        <w:fldChar w:fldCharType="separate"/>
+      </w:r>
+      <w:r>
+        <w:rPr>
+          <w:noProof/>
+        </w:rPr>
+        <w:t>(49)</w:t>
+      </w:r>
+      <w:r>
+        <w:fldChar w:fldCharType="end"/>
+      </w:r>
+      <w:r>
+        <w:t>, microbenchmark</w:t>
+      </w:r>
+      <w:r>
+        <w:t xml:space="preserve"> </w:t>
+      </w:r>
+      <w:r>
         <w:lastRenderedPageBreak/>
-        <w:t>doParallel</w:t>
-      </w:r>
-      <w:proofErr w:type="spellEnd"/>
-      <w:r>
-        <w:t xml:space="preserve"> </w:t>
-      </w:r>
-      <w:r>
-        <w:fldChar w:fldCharType="begin"/>
-      </w:r>
-      <w:r>
-        <w:instrText xml:space="preserve"> ADDIN ZOTERO_ITEM CSL_CITATION {"citationID":"Ox6IpDrp","properties":{"formattedCitation":"(45)","plainCitation":"(45)","noteIndex":0},"citationItems":[{"id":1948,"uris":["http://zotero.org/users/2180197/items/WQSF7HC5"],"uri":["http://zotero.org/users/2180197/items/WQSF7HC5"],"itemData":{"id":1948,"type":"book","title":"doParallel: Foreach Parallel Adaptor for the 'parallel' Package","version":"1.0.14","source":"R-Packages","abstract":"Provides a parallel backend for the %dopar% function using the parallel package.","URL":"https://CRAN.R-project.org/package=doParallel","shortTitle":"doParallel","author":[{"family":"Calaway","given":"Rich"},{"family":"Corporation","given":"Microsoft"},{"family":"Weston","given":"Steve"},{"family":"Tenenbaum","given":"Dan"}],"issued":{"date-parts":[["2018",9,24]]}}}],"schema":"https://github.com/citation-style-language/schema/raw/master/csl-citation.json"} </w:instrText>
-      </w:r>
-      <w:r>
-        <w:fldChar w:fldCharType="separate"/>
-      </w:r>
-      <w:r>
-        <w:rPr>
-          <w:noProof/>
-        </w:rPr>
-        <w:t>(45)</w:t>
-      </w:r>
-      <w:r>
-        <w:fldChar w:fldCharType="end"/>
-      </w:r>
-      <w:r>
-        <w:t xml:space="preserve">, </w:t>
-      </w:r>
-      <w:proofErr w:type="spellStart"/>
-      <w:r>
-        <w:t>doSNOW</w:t>
-      </w:r>
-      <w:proofErr w:type="spellEnd"/>
-      <w:r>
-        <w:t xml:space="preserve"> </w:t>
-      </w:r>
-      <w:r>
-        <w:fldChar w:fldCharType="begin"/>
-      </w:r>
-      <w:r>
-        <w:instrText xml:space="preserve"> ADDIN ZOTERO_ITEM CSL_CITATION {"citationID":"XUm9lsDG","properties":{"formattedCitation":"(46)","plainCitation":"(46)","noteIndex":0},"citationItems":[{"id":1949,"uris":["http://zotero.org/users/2180197/items/NDIS5BHW"],"uri":["http://zotero.org/users/2180197/items/NDIS5BHW"],"itemData":{"id":1949,"type":"book","title":"doSNOW: Foreach Parallel Adaptor for the 'snow' Package","version":"1.0.16","source":"R-Packages","abstract":"Provides a parallel backend for the %dopar% function using the snow package of Tierney, Rossini, Li, and Sevcikova.","URL":"https://CRAN.R-project.org/package=doSNOW","shortTitle":"doSNOW","author":[{"family":"Calaway","given":"Rich"},{"family":"Corporation","given":"Microsoft"},{"family":"Weston","given":"Stephen"}],"issued":{"date-parts":[["2017",12,13]]}}}],"schema":"https://github.com/citation-style-language/schema/raw/master/csl-citation.json"} </w:instrText>
-      </w:r>
-      <w:r>
-        <w:fldChar w:fldCharType="separate"/>
-      </w:r>
-      <w:r>
-        <w:rPr>
-          <w:noProof/>
-        </w:rPr>
-        <w:t>(46)</w:t>
-      </w:r>
-      <w:r>
-        <w:fldChar w:fldCharType="end"/>
-      </w:r>
-      <w:r>
-        <w:t>, foreach</w:t>
-      </w:r>
-      <w:r>
-        <w:t xml:space="preserve"> </w:t>
-      </w:r>
-      <w:r>
-        <w:fldChar w:fldCharType="begin"/>
-      </w:r>
-      <w:r>
-        <w:instrText xml:space="preserve"> ADDIN ZOTERO_ITEM CSL_CITATION {"citationID":"QYw8zE0Z","properties":{"formattedCitation":"(47)","plainCitation":"(47)","noteIndex":0},"citationItems":[{"id":1950,"uris":["http://zotero.org/users/2180197/items/YXKSGEGF"],"uri":["http://zotero.org/users/2180197/items/YXKSGEGF"],"itemData":{"id":1950,"type":"book","title":"foreach: Provides Foreach Looping Construct for R","version":"1.4.4","source":"R-Packages","abstract":"Support for the foreach looping construct. Foreach is an idiom that allows for iterating over elements in a collection, without the use of an explicit loop counter. This package in particular is intended to be used for its return value, rather than for its side effects. In that sense, it is similar to the standard lapply function, but doesn't require the evaluation of a function. Using foreach without side effects also facilitates executing the loop in parallel.","URL":"https://CRAN.R-project.org/package=foreach","shortTitle":"foreach","author":[{"family":"Calaway","given":"Rich"},{"family":"Microsoft","given":""},{"family":"Weston","given":"Steve"}],"issued":{"date-parts":[["2017",12,12]]}}}],"schema":"https://github.com/citation-style-language/schema/raw/master/csl-citation.json"} </w:instrText>
-      </w:r>
-      <w:r>
-        <w:fldChar w:fldCharType="separate"/>
-      </w:r>
-      <w:r>
-        <w:rPr>
-          <w:noProof/>
-        </w:rPr>
-        <w:t>(47)</w:t>
-      </w:r>
-      <w:r>
-        <w:fldChar w:fldCharType="end"/>
-      </w:r>
-      <w:r>
-        <w:t>, future</w:t>
-      </w:r>
-      <w:r>
-        <w:t xml:space="preserve"> </w:t>
-      </w:r>
-      <w:r>
-        <w:fldChar w:fldCharType="begin"/>
-      </w:r>
-      <w:r>
-        <w:instrText xml:space="preserve"> ADDIN ZOTERO_ITEM CSL_CITATION {"citationID":"vKmJ9LLj","properties":{"formattedCitation":"(48)","plainCitation":"(48)","noteIndex":0},"citationItems":[{"id":1951,"uris":["http://zotero.org/users/2180197/items/6GVFUYV7"],"uri":["http://zotero.org/users/2180197/items/6GVFUYV7"],"itemData":{"id":1951,"type":"book","title":"future: Unified Parallel and Distributed Processing in R for Everyone","version":"1.9.0","source":"R-Packages","abstract":"The purpose of this package is to provide a lightweight and unified Future API for sequential and parallel processing of R expression via futures. The simplest way to evaluate an expression in parallel is to use 'x %&lt;-% { expression }' with 'plan(multiprocess)'. This package implements sequential, multicore, multisession, and cluster futures. With these, R expressions can be evaluated on the local machine, in parallel a set of local machines, or distributed on a mix of local and remote machines. Extensions to this package implement additional backends for processing futures via compute cluster schedulers etc. Because of its unified API, there is no need to modify any code in order switch from sequential on the local machine to, say, distributed processing on a remote compute cluster. Another strength of this package is that global variables and functions are automatically identified and exported as needed, making it straightforward to tweak existing code to make use of futures.","URL":"https://CRAN.R-project.org/package=future","shortTitle":"future","author":[{"family":"Bengtsson","given":"Henrik"}],"issued":{"date-parts":[["2018",7,23]]}}}],"schema":"https://github.com/citation-style-language/schema/raw/master/csl-citation.json"} </w:instrText>
-      </w:r>
-      <w:r>
-        <w:fldChar w:fldCharType="separate"/>
-      </w:r>
-      <w:r>
-        <w:rPr>
-          <w:noProof/>
-        </w:rPr>
-        <w:t>(48)</w:t>
-      </w:r>
-      <w:r>
-        <w:fldChar w:fldCharType="end"/>
-      </w:r>
-      <w:r>
-        <w:t xml:space="preserve">, </w:t>
-      </w:r>
-      <w:proofErr w:type="spellStart"/>
-      <w:r>
-        <w:t>future.apply</w:t>
-      </w:r>
-      <w:proofErr w:type="spellEnd"/>
-      <w:r>
-        <w:t xml:space="preserve"> </w:t>
-      </w:r>
-      <w:r>
-        <w:fldChar w:fldCharType="begin"/>
-      </w:r>
-      <w:r>
-        <w:instrText xml:space="preserve"> ADDIN ZOTERO_ITEM CSL_CITATION {"citationID":"FEIefI6l","properties":{"formattedCitation":"(49)","plainCitation":"(49)","noteIndex":0},"citationItems":[{"id":1952,"uris":["http://zotero.org/users/2180197/items/676M6S4S"],"uri":["http://zotero.org/users/2180197/items/676M6S4S"],"itemData":{"id":1952,"type":"book","title":"future.apply: Apply Function to Elements in Parallel using Futures","version":"1.0.1","source":"R-Packages","abstract":"Implementations of apply(), eapply(), lapply(), Map(), mapply(), replicate(), sapply(), tapply(), and vapply() that can be resolved using any future-supported backend, e.g. parallel on the local machine or distributed on a compute cluster. These future_*apply() functions come with the same pros and cons as the corresponding base-R *apply() functions but with the additional feature of being able to be processed via the future framework.","URL":"https://CRAN.R-project.org/package=future.apply","shortTitle":"future.apply","author":[{"family":"Bengtsson","given":"Henrik"},{"family":"R Core Team","given":""}],"issued":{"date-parts":[["2018",8,26]]}}}],"schema":"https://github.com/citation-style-language/schema/raw/master/csl-citation.json"} </w:instrText>
-      </w:r>
-      <w:r>
-        <w:fldChar w:fldCharType="separate"/>
-      </w:r>
-      <w:r>
-        <w:rPr>
-          <w:noProof/>
-        </w:rPr>
-        <w:t>(49)</w:t>
-      </w:r>
-      <w:r>
-        <w:fldChar w:fldCharType="end"/>
-      </w:r>
-      <w:r>
-        <w:t>, microbenchmark</w:t>
-      </w:r>
-      <w:r>
-        <w:t xml:space="preserve"> </w:t>
-      </w:r>
-      <w:r>
         <w:fldChar w:fldCharType="begin"/>
       </w:r>
       <w:r>
@@ -5105,7 +5105,7 @@
       </w:r>
       <w:r>
         <w:rPr>
-          <w:noProof/>
+          <w:rFonts w:ascii="Cambria" w:cs="Times New Roman"/>
         </w:rPr>
         <w:t>(61)</w:t>
       </w:r>
@@ -5133,20 +5133,20 @@
         <w:t>a decision point is reached:</w:t>
       </w:r>
       <w:r>
-        <w:t xml:space="preserve"> decide if the software is slow and in need of </w:t>
+        <w:t xml:space="preserve"> decide if the software is slow and in need of evaluation and optimization. </w:t>
+      </w:r>
+      <w:r>
+        <w:t>While this may seem a trivial and unnecessary step, it should not be overlooked; a careful evaluation of cost</w:t>
+      </w:r>
+      <w:r>
+        <w:t xml:space="preserve">s of </w:t>
+      </w:r>
+      <w:r>
+        <w:t xml:space="preserve">vs </w:t>
       </w:r>
       <w:r>
         <w:lastRenderedPageBreak/>
-        <w:t xml:space="preserve">evaluation and optimization. </w:t>
-      </w:r>
-      <w:r>
-        <w:t>While this may seem a trivial and unnecessary step, it should not be overlooked; a careful evaluation of cost</w:t>
-      </w:r>
-      <w:r>
-        <w:t xml:space="preserve">s of </w:t>
-      </w:r>
-      <w:r>
-        <w:t>vs benefit from an optimization effort should be evaluated before moving forward. Some methods for gathering t</w:t>
+        <w:t>benefit from an optimization effort should be evaluated before moving forward. Some methods for gathering t</w:t>
       </w:r>
       <w:r>
         <w:t xml:space="preserve">he performance target </w:t>
@@ -5701,7 +5701,6 @@
       </w:pPr>
       <w:bookmarkStart w:id="13" w:name="_Toc523169480"/>
       <w:r>
-        <w:lastRenderedPageBreak/>
         <w:t>Big O Notation</w:t>
       </w:r>
       <w:bookmarkEnd w:id="13"/>
@@ -5713,11 +5712,9 @@
       <w:r>
         <w:t xml:space="preserve">Big O notation is a method for mathematically determining the upper bound on performance of a block of code without </w:t>
       </w:r>
-      <w:proofErr w:type="gramStart"/>
-      <w:r>
-        <w:t>taking into account</w:t>
-      </w:r>
-      <w:proofErr w:type="gramEnd"/>
+      <w:r>
+        <w:t>consideration for</w:t>
+      </w:r>
       <w:r>
         <w:t xml:space="preserve"> language </w:t>
       </w:r>
@@ -5763,6 +5760,7 @@
         <w:pStyle w:val="BodyText"/>
       </w:pPr>
       <w:r>
+        <w:lastRenderedPageBreak/>
         <w:t xml:space="preserve">The basic steps for evaluating the upper bound of performance of a block of software code is </w:t>
       </w:r>
       <w:r>
@@ -5826,7 +5824,7 @@
       </w:r>
       <w:r>
         <w:rPr>
-          <w:noProof/>
+          <w:rFonts w:ascii="Cambria" w:cs="Times New Roman"/>
         </w:rPr>
         <w:t>(62)</w:t>
       </w:r>
@@ -6362,7 +6360,6 @@
       </w:pPr>
       <w:bookmarkStart w:id="14" w:name="_Toc523169481"/>
       <w:r>
-        <w:lastRenderedPageBreak/>
         <w:t>Code Profiling</w:t>
       </w:r>
       <w:r>
@@ -6502,6 +6499,7 @@
         <w:pStyle w:val="BodyText"/>
       </w:pPr>
       <w:r>
+        <w:lastRenderedPageBreak/>
         <w:t>If, after implementation has been completed</w:t>
       </w:r>
       <w:r>
@@ -6514,15 +6512,13 @@
         <w:t>look to optimize your code. F</w:t>
       </w:r>
       <w:r>
-        <w:t xml:space="preserve">ollow an iterative process of profiling to find bottlenecks, </w:t>
-      </w:r>
-      <w:proofErr w:type="gramStart"/>
-      <w:r>
-        <w:t>making adjustments</w:t>
-      </w:r>
-      <w:proofErr w:type="gramEnd"/>
-      <w:r>
-        <w:t>, testing small sections with benchmarking and then repeating the process with overall profiling again.</w:t>
+        <w:t xml:space="preserve">ollow an iterative process of profiling to find bottlenecks, making </w:t>
+      </w:r>
+      <w:r>
+        <w:t xml:space="preserve">software </w:t>
+      </w:r>
+      <w:r>
+        <w:t>adjustments, testing small sections with benchmarking and then repeating the process with overall profiling again.</w:t>
       </w:r>
       <w:r>
         <w:t xml:space="preserve"> If at any point in the process you discover that due to input size, functional requirements, hardware limitations, or software dependencies you cannot make a significant impact to performance, consider stopping further optimization efforts</w:t>
@@ -6982,7 +6978,6 @@
         <w:rPr>
           <w:noProof/>
         </w:rPr>
-        <w:lastRenderedPageBreak/>
         <w:drawing>
           <wp:inline distT="0" distB="0" distL="0" distR="0" wp14:anchorId="5A16B2F9" wp14:editId="521B1F18">
             <wp:extent cx="5943600" cy="3803650"/>
@@ -7107,7 +7102,57 @@
         <w:pStyle w:val="BodyText"/>
       </w:pPr>
       <w:r>
-        <w:t>In the above ‘Flame Graph’, you can see a visual depiction of memory allocation, execution time and call stack. By clicking on each item in the stack you will be taken directly to the relevant source code and can see which portions of the code take the most time or memory allocations.</w:t>
+        <w:rPr>
+          <w:rFonts w:ascii="Times" w:eastAsia="Cambria" w:hAnsi="Times" w:cs="Times New Roman"/>
+          <w:sz w:val="24"/>
+        </w:rPr>
+        <w:lastRenderedPageBreak/>
+        <w:t xml:space="preserve">In </w:t>
+      </w:r>
+      <w:r>
+        <w:rPr>
+          <w:rFonts w:ascii="Times" w:eastAsia="Cambria" w:hAnsi="Times" w:cs="Times New Roman"/>
+          <w:sz w:val="24"/>
+        </w:rPr>
+        <w:t xml:space="preserve">Figure 5 </w:t>
+      </w:r>
+      <w:r>
+        <w:rPr>
+          <w:rFonts w:ascii="Times" w:eastAsia="Cambria" w:hAnsi="Times" w:cs="Times New Roman"/>
+          <w:sz w:val="24"/>
+        </w:rPr>
+        <w:t>you can see a visual depiction of memory allocation</w:t>
+      </w:r>
+      <w:r>
+        <w:rPr>
+          <w:rFonts w:ascii="Times" w:eastAsia="Cambria" w:hAnsi="Times" w:cs="Times New Roman"/>
+          <w:sz w:val="24"/>
+        </w:rPr>
+        <w:t>, known as a “Flame Graph”</w:t>
+      </w:r>
+      <w:r>
+        <w:rPr>
+          <w:rFonts w:ascii="Times" w:eastAsia="Cambria" w:hAnsi="Times" w:cs="Times New Roman"/>
+          <w:sz w:val="24"/>
+        </w:rPr>
+        <w:t xml:space="preserve">, </w:t>
+      </w:r>
+      <w:r>
+        <w:rPr>
+          <w:rFonts w:ascii="Times" w:eastAsia="Cambria" w:hAnsi="Times" w:cs="Times New Roman"/>
+          <w:sz w:val="24"/>
+        </w:rPr>
+        <w:t xml:space="preserve">as well as </w:t>
+      </w:r>
+      <w:r>
+        <w:rPr>
+          <w:rFonts w:ascii="Times" w:eastAsia="Cambria" w:hAnsi="Times" w:cs="Times New Roman"/>
+          <w:sz w:val="24"/>
+        </w:rPr>
+        <w:t>execution time and call stack.</w:t>
+      </w:r>
+      <w:r>
+        <w:t xml:space="preserve"> By clicking on each item in the stack you will be taken directly to the relevant source code and can see which portions of the code take the most time or memory allocations.</w:t>
       </w:r>
     </w:p>
     <w:p>
@@ -7243,7 +7288,10 @@
         <w:pStyle w:val="BodyText"/>
       </w:pPr>
       <w:r>
-        <w:t>The above is a depiction of the data view which shows just the memory changes, execution time, and source file.</w:t>
+        <w:t>Figure 6</w:t>
+      </w:r>
+      <w:r>
+        <w:t xml:space="preserve"> is a depiction of the data view which shows just the memory changes, execution time, and source file.</w:t>
       </w:r>
     </w:p>
     <w:p>
@@ -7251,7 +7299,6 @@
         <w:pStyle w:val="BodyText"/>
       </w:pPr>
       <w:r>
-        <w:lastRenderedPageBreak/>
         <w:t xml:space="preserve">Once the bottleneck has been identified, if possible extract that code to a single function or line that can be run repeatedly with a library such as microbenchmark or </w:t>
       </w:r>
       <w:proofErr w:type="spellStart"/>
@@ -7948,6 +7995,7 @@
         <w:rPr>
           <w:rFonts w:ascii="Consolas" w:hAnsi="Consolas" w:cs="Consolas"/>
         </w:rPr>
+        <w:lastRenderedPageBreak/>
         <w:t xml:space="preserve">  </w:t>
       </w:r>
       <w:proofErr w:type="spellStart"/>
@@ -8195,7 +8243,13 @@
         <w:t xml:space="preserve"> with R profiling tools is that if the code to be profiled executes C++ code, you will get no visibility into what is happening once the switch from R to C++ has occurred. </w:t>
       </w:r>
       <w:r>
-        <w:t xml:space="preserve">As shown in the screenshot below, visibility into timing and memory allocation stops at </w:t>
+        <w:t xml:space="preserve">As shown in </w:t>
+      </w:r>
+      <w:r>
+        <w:t>Figure 7</w:t>
+      </w:r>
+      <w:r>
+        <w:t xml:space="preserve">, visibility into timing and memory allocation stops at </w:t>
       </w:r>
       <w:proofErr w:type="gramStart"/>
       <w:r>
@@ -8203,6 +8257,9 @@
       </w:r>
       <w:proofErr w:type="gramEnd"/>
       <w:r>
+        <w:t>()</w:t>
+      </w:r>
+      <w:r>
         <w:t xml:space="preserve"> function. </w:t>
       </w:r>
       <w:r>
@@ -8233,18 +8290,36 @@
       <w:proofErr w:type="spellEnd"/>
       <w:r>
         <w:t xml:space="preserve"> on Unix based OSes.</w:t>
+      </w:r>
+      <w:r>
+        <w:t xml:space="preserve"> </w:t>
+      </w:r>
+      <w:r>
+        <w:t>See “</w:t>
+      </w:r>
+      <w:proofErr w:type="spellStart"/>
+      <w:r>
+        <w:t>R_with_C</w:t>
+      </w:r>
+      <w:proofErr w:type="spellEnd"/>
+      <w:r>
+        <w:t>++_profiling.md” in our source code repository for some guidance on this topic.</w:t>
       </w:r>
     </w:p>
     <w:p>
       <w:pPr>
         <w:pStyle w:val="BodyText"/>
+      </w:pPr>
+    </w:p>
+    <w:p>
+      <w:pPr>
+        <w:pStyle w:val="BodyText"/>
         <w:keepNext/>
       </w:pPr>
       <w:r>
         <w:rPr>
           <w:noProof/>
         </w:rPr>
-        <w:lastRenderedPageBreak/>
         <w:drawing>
           <wp:inline distT="0" distB="0" distL="0" distR="0" wp14:anchorId="71CC8BFB" wp14:editId="31103AEF">
             <wp:extent cx="5943600" cy="3813175"/>
@@ -8427,7 +8502,11 @@
         <w:fldChar w:fldCharType="end"/>
       </w:r>
       <w:r>
-        <w:t xml:space="preserve"> Never optimize before you actually know what is taking all the time/memory/space with your software. Different compilers and core language updates often will change or reverse what experience </w:t>
+        <w:t xml:space="preserve"> Never optimize before you actually know what is taking all the time/memory/space with your software. Different compilers and core language updates </w:t>
+      </w:r>
+      <w:r>
+        <w:lastRenderedPageBreak/>
+        <w:t xml:space="preserve">often will change or reverse what experience </w:t>
       </w:r>
       <w:r>
         <w:t>has previously indicated as sources of slowness</w:t>
@@ -8552,11 +8631,9 @@
       <w:r>
         <w:t xml:space="preserve">If you’ve exhausted your options with your chosen </w:t>
       </w:r>
-      <w:proofErr w:type="gramStart"/>
-      <w:r>
-        <w:t>high level</w:t>
-      </w:r>
-      <w:proofErr w:type="gramEnd"/>
+      <w:r>
+        <w:t>high-level</w:t>
+      </w:r>
       <w:r>
         <w:t xml:space="preserve"> language, </w:t>
       </w:r>
@@ -8648,7 +8725,6 @@
       <w:bookmarkStart w:id="16" w:name="_Toc523169482"/>
       <w:bookmarkEnd w:id="15"/>
       <w:r>
-        <w:lastRenderedPageBreak/>
         <w:t>Conclusion</w:t>
       </w:r>
       <w:bookmarkEnd w:id="16"/>
@@ -8670,13 +8746,31 @@
         <w:t xml:space="preserve"> necessary to develop robust, validated, and performant software</w:t>
       </w:r>
       <w:r>
-        <w:t xml:space="preserve">. Software maintenance is an often overlooked and underestimated aspect in the lifecycle of any software product. Software engineering principles and tooling place special focus on the processes around designing, building, and maintaining software. In this paper, the key topics of software testing and software optimization have been discussed along with some analysis of existing software packages in the R language.  Through self-education, any </w:t>
-      </w:r>
-      <w:r>
-        <w:t>computational</w:t>
+        <w:t>. Software maintenance is an often overlooked and underestimated aspect in the lifecycle of any software product. Software engineering principles and tooling place special focus on the processes around designing, building, and maintaining software. In this paper, the key topics of software testing and software optimization have been discussed along with some analysis of existing software packages in the R language.</w:t>
+      </w:r>
+      <w:r>
+        <w:t xml:space="preserve"> Our analysis showed that </w:t>
+      </w:r>
+      <w:r>
+        <w:t xml:space="preserve">the majority of R packages have </w:t>
       </w:r>
       <w:bookmarkStart w:id="17" w:name="_GoBack"/>
       <w:bookmarkEnd w:id="17"/>
+      <w:r>
+        <w:t>neither unit testing nor evidence of optimization available with normally distributed source code.</w:t>
+      </w:r>
+      <w:r>
+        <w:t xml:space="preserve">  Through self-education</w:t>
+      </w:r>
+      <w:r>
+        <w:t xml:space="preserve"> on unit testing and optimization</w:t>
+      </w:r>
+      <w:r>
+        <w:t xml:space="preserve">, any </w:t>
+      </w:r>
+      <w:r>
+        <w:t>computational</w:t>
+      </w:r>
       <w:r>
         <w:t xml:space="preserve"> or other researcher can pick up the key principles of software engineering that will enable them to spend less time troubleshooting software and more time doing the research they enjoy.</w:t>
       </w:r>
@@ -17885,7 +17979,6 @@
                 <w:sz w:val="20"/>
                 <w:szCs w:val="20"/>
               </w:rPr>
-              <w:lastRenderedPageBreak/>
               <w:t>Packages w/Dep</w:t>
             </w:r>
           </w:p>
@@ -26891,7 +26984,7 @@
   <w:abstractNum w:abstractNumId="2" w15:restartNumberingAfterBreak="0">
     <w:nsid w:val="FFFFFF7C"/>
     <w:multiLevelType w:val="singleLevel"/>
-    <w:tmpl w:val="F2AE87A4"/>
+    <w:tmpl w:val="29309822"/>
     <w:lvl w:ilvl="0">
       <w:start w:val="1"/>
       <w:numFmt w:val="decimal"/>
@@ -26908,7 +27001,7 @@
   <w:abstractNum w:abstractNumId="3" w15:restartNumberingAfterBreak="0">
     <w:nsid w:val="FFFFFF7D"/>
     <w:multiLevelType w:val="singleLevel"/>
-    <w:tmpl w:val="FDEE5CA0"/>
+    <w:tmpl w:val="F8EC101C"/>
     <w:lvl w:ilvl="0">
       <w:start w:val="1"/>
       <w:numFmt w:val="decimal"/>
@@ -26925,7 +27018,7 @@
   <w:abstractNum w:abstractNumId="4" w15:restartNumberingAfterBreak="0">
     <w:nsid w:val="FFFFFF7E"/>
     <w:multiLevelType w:val="singleLevel"/>
-    <w:tmpl w:val="C65C6C78"/>
+    <w:tmpl w:val="6DE0ADC2"/>
     <w:lvl w:ilvl="0">
       <w:start w:val="1"/>
       <w:numFmt w:val="decimal"/>
@@ -26942,7 +27035,7 @@
   <w:abstractNum w:abstractNumId="5" w15:restartNumberingAfterBreak="0">
     <w:nsid w:val="FFFFFF7F"/>
     <w:multiLevelType w:val="singleLevel"/>
-    <w:tmpl w:val="9152658C"/>
+    <w:tmpl w:val="73B2FDC0"/>
     <w:lvl w:ilvl="0">
       <w:start w:val="1"/>
       <w:numFmt w:val="decimal"/>
@@ -26959,7 +27052,7 @@
   <w:abstractNum w:abstractNumId="6" w15:restartNumberingAfterBreak="0">
     <w:nsid w:val="FFFFFF80"/>
     <w:multiLevelType w:val="singleLevel"/>
-    <w:tmpl w:val="0164CF94"/>
+    <w:tmpl w:val="728CE878"/>
     <w:lvl w:ilvl="0">
       <w:start w:val="1"/>
       <w:numFmt w:val="bullet"/>
@@ -26979,7 +27072,7 @@
   <w:abstractNum w:abstractNumId="7" w15:restartNumberingAfterBreak="0">
     <w:nsid w:val="FFFFFF81"/>
     <w:multiLevelType w:val="singleLevel"/>
-    <w:tmpl w:val="F1748928"/>
+    <w:tmpl w:val="C8B4364E"/>
     <w:lvl w:ilvl="0">
       <w:start w:val="1"/>
       <w:numFmt w:val="bullet"/>
@@ -26999,7 +27092,7 @@
   <w:abstractNum w:abstractNumId="8" w15:restartNumberingAfterBreak="0">
     <w:nsid w:val="FFFFFF82"/>
     <w:multiLevelType w:val="singleLevel"/>
-    <w:tmpl w:val="6C44DEA8"/>
+    <w:tmpl w:val="D9F65C4A"/>
     <w:lvl w:ilvl="0">
       <w:start w:val="1"/>
       <w:numFmt w:val="bullet"/>
@@ -27019,7 +27112,7 @@
   <w:abstractNum w:abstractNumId="9" w15:restartNumberingAfterBreak="0">
     <w:nsid w:val="FFFFFF83"/>
     <w:multiLevelType w:val="singleLevel"/>
-    <w:tmpl w:val="8E643310"/>
+    <w:tmpl w:val="EBBC4E9E"/>
     <w:lvl w:ilvl="0">
       <w:start w:val="1"/>
       <w:numFmt w:val="bullet"/>
@@ -27039,7 +27132,7 @@
   <w:abstractNum w:abstractNumId="10" w15:restartNumberingAfterBreak="0">
     <w:nsid w:val="FFFFFF88"/>
     <w:multiLevelType w:val="singleLevel"/>
-    <w:tmpl w:val="0C22B3BE"/>
+    <w:tmpl w:val="6DEC62E6"/>
     <w:lvl w:ilvl="0">
       <w:start w:val="1"/>
       <w:numFmt w:val="decimal"/>
@@ -27056,7 +27149,7 @@
   <w:abstractNum w:abstractNumId="11" w15:restartNumberingAfterBreak="0">
     <w:nsid w:val="FFFFFF89"/>
     <w:multiLevelType w:val="singleLevel"/>
-    <w:tmpl w:val="55B8D8BA"/>
+    <w:tmpl w:val="8F74D51C"/>
     <w:lvl w:ilvl="0">
       <w:start w:val="1"/>
       <w:numFmt w:val="bullet"/>
@@ -29998,7 +30091,7 @@
 </file>
 
 <file path=customXml/itemProps1.xml><?xml version="1.0" encoding="utf-8"?>
-<ds:datastoreItem xmlns:ds="http://schemas.openxmlformats.org/officeDocument/2006/customXml" ds:itemID="{77481FC2-BD79-1544-8EF5-C883ABA88A87}">
+<ds:datastoreItem xmlns:ds="http://schemas.openxmlformats.org/officeDocument/2006/customXml" ds:itemID="{DC121CF1-45FC-1C48-A027-A3E4410CB5CB}">
   <ds:schemaRefs>
     <ds:schemaRef ds:uri="http://schemas.openxmlformats.org/officeDocument/2006/bibliography"/>
   </ds:schemaRefs>

</xml_diff>